<commit_message>
Portfolio and Goals Live
</commit_message>
<xml_diff>
--- a/harinwu.com/2020HarinWu.docx
+++ b/harinwu.com/2020HarinWu.docx
@@ -138,21 +138,7 @@
             <w:rStyle w:val="Hyperlink"/>
             <w:rFonts w:ascii="Open Sans" w:hAnsi="Open Sans" w:cs="Open Sans"/>
           </w:rPr>
-          <w:t>harinwu99@gmail.c</w:t>
-        </w:r>
-        <w:r>
-          <w:rPr>
-            <w:rStyle w:val="Hyperlink"/>
-            <w:rFonts w:ascii="Open Sans" w:hAnsi="Open Sans" w:cs="Open Sans"/>
-          </w:rPr>
-          <w:t>o</w:t>
-        </w:r>
-        <w:r>
-          <w:rPr>
-            <w:rStyle w:val="Hyperlink"/>
-            <w:rFonts w:ascii="Open Sans" w:hAnsi="Open Sans" w:cs="Open Sans"/>
-          </w:rPr>
-          <w:t>m</w:t>
+          <w:t>harinwu99@gmail.com</w:t>
         </w:r>
       </w:hyperlink>
       <w:r>
@@ -180,7 +166,7 @@
             <w:rStyle w:val="Hyperlink"/>
             <w:rFonts w:ascii="Open Sans" w:hAnsi="Open Sans" w:cs="Open Sans"/>
           </w:rPr>
-          <w:t>www.hungrii.com/harin</w:t>
+          <w:t>www.harinwu.com</w:t>
         </w:r>
       </w:hyperlink>
     </w:p>
@@ -201,6 +187,8 @@
           <w:docGrid w:linePitch="272"/>
         </w:sectPr>
       </w:pPr>
+      <w:bookmarkStart w:id="0" w:name="_GoBack"/>
+      <w:bookmarkEnd w:id="0"/>
     </w:p>
     <w:p>
       <w:pPr>
@@ -569,7 +557,6 @@
         </w:rPr>
         <w:t xml:space="preserve">Deployed </w:t>
       </w:r>
-      <w:proofErr w:type="spellStart"/>
       <w:r>
         <w:rPr>
           <w:rFonts w:ascii="Open Sans" w:hAnsi="Open Sans" w:cs="Open Sans"/>
@@ -578,7 +565,6 @@
         </w:rPr>
         <w:t>Tensorflow</w:t>
       </w:r>
-      <w:proofErr w:type="spellEnd"/>
       <w:r>
         <w:rPr>
           <w:rFonts w:ascii="Open Sans" w:hAnsi="Open Sans" w:cs="Open Sans"/>
@@ -693,23 +679,7 @@
           <w:rFonts w:ascii="Open Sans" w:hAnsi="Open Sans" w:cs="Open Sans"/>
           <w:color w:val="393537"/>
         </w:rPr>
-        <w:t xml:space="preserve">Lead UI/UX design with detailed product planning, user research and low-fidelity wireframes on </w:t>
-      </w:r>
-      <w:proofErr w:type="spellStart"/>
-      <w:r>
-        <w:rPr>
-          <w:rFonts w:ascii="Open Sans" w:hAnsi="Open Sans" w:cs="Open Sans"/>
-          <w:color w:val="393537"/>
-        </w:rPr>
-        <w:t>Figma</w:t>
-      </w:r>
-      <w:proofErr w:type="spellEnd"/>
-      <w:r>
-        <w:rPr>
-          <w:rFonts w:ascii="Open Sans" w:hAnsi="Open Sans" w:cs="Open Sans"/>
-          <w:color w:val="393537"/>
-        </w:rPr>
-        <w:t>.</w:t>
+        <w:t>Lead UI/UX design with detailed product planning, user research and low-fidelity wireframes on Figma.</w:t>
       </w:r>
     </w:p>
     <w:p>
@@ -1270,7 +1240,6 @@
           <w:color w:val="AEAAAA" w:themeColor="background2" w:themeShade="BF"/>
         </w:rPr>
       </w:pPr>
-      <w:proofErr w:type="spellStart"/>
       <w:r>
         <w:rPr>
           <w:rFonts w:ascii="Open Sans" w:hAnsi="Open Sans" w:cs="Open Sans"/>
@@ -1279,7 +1248,6 @@
         </w:rPr>
         <w:t>ProToGo</w:t>
       </w:r>
-      <w:proofErr w:type="spellEnd"/>
       <w:r>
         <w:rPr>
           <w:rFonts w:ascii="Open Sans" w:hAnsi="Open Sans" w:cs="Open Sans"/>
@@ -1308,15 +1276,7 @@
           <w:b/>
           <w:color w:val="393537"/>
         </w:rPr>
-        <w:t xml:space="preserve">Mobile </w:t>
-      </w:r>
-      <w:r>
-        <w:rPr>
-          <w:rFonts w:ascii="Open Sans SemiBold" w:hAnsi="Open Sans SemiBold" w:cs="Open Sans SemiBold"/>
-          <w:b/>
-          <w:color w:val="393537"/>
-        </w:rPr>
-        <w:t>DevOps</w:t>
+        <w:t>Mobile DevOps</w:t>
       </w:r>
       <w:r>
         <w:rPr>
@@ -1986,18 +1946,8 @@
           <w:sz w:val="20"/>
           <w:szCs w:val="20"/>
         </w:rPr>
-        <w:t xml:space="preserve">) on </w:t>
-      </w:r>
-      <w:proofErr w:type="spellStart"/>
-      <w:r>
-        <w:rPr>
-          <w:rFonts w:ascii="Open Sans" w:hAnsi="Open Sans" w:cs="Open Sans"/>
-          <w:sz w:val="20"/>
-          <w:szCs w:val="20"/>
-        </w:rPr>
-        <w:t>DevTrack</w:t>
-      </w:r>
-      <w:proofErr w:type="spellEnd"/>
+        <w:t>) on DevTrack</w:t>
+      </w:r>
       <w:r>
         <w:rPr>
           <w:rFonts w:ascii="Open Sans" w:hAnsi="Open Sans" w:cs="Open Sans"/>
@@ -2150,23 +2100,13 @@
         </w:rPr>
         <w:t xml:space="preserve">JIRA, </w:t>
       </w:r>
-      <w:proofErr w:type="spellStart"/>
-      <w:r>
-        <w:rPr>
-          <w:rFonts w:ascii="Open Sans" w:hAnsi="Open Sans" w:cs="Open Sans"/>
-          <w:sz w:val="20"/>
-          <w:szCs w:val="20"/>
-        </w:rPr>
-        <w:t>Hansoft</w:t>
-      </w:r>
-      <w:proofErr w:type="spellEnd"/>
-      <w:r>
-        <w:rPr>
-          <w:rFonts w:ascii="Open Sans" w:hAnsi="Open Sans" w:cs="Open Sans"/>
-          <w:sz w:val="20"/>
-          <w:szCs w:val="20"/>
-        </w:rPr>
-        <w:t xml:space="preserve"> and Trello, </w:t>
+      <w:r>
+        <w:rPr>
+          <w:rFonts w:ascii="Open Sans" w:hAnsi="Open Sans" w:cs="Open Sans"/>
+          <w:sz w:val="20"/>
+          <w:szCs w:val="20"/>
+        </w:rPr>
+        <w:t xml:space="preserve">Hansoft and Trello, </w:t>
       </w:r>
       <w:r>
         <w:rPr>
@@ -2272,18 +2212,8 @@
           <w:b/>
           <w:color w:val="0055B7"/>
         </w:rPr>
-        <w:t xml:space="preserve"> </w:t>
-      </w:r>
-      <w:proofErr w:type="spellStart"/>
-      <w:r>
-        <w:rPr>
-          <w:rFonts w:ascii="Open Sans" w:hAnsi="Open Sans" w:cs="Open Sans"/>
-          <w:b/>
-          <w:color w:val="0055B7"/>
-        </w:rPr>
-        <w:t>DeepRacer</w:t>
-      </w:r>
-      <w:proofErr w:type="spellEnd"/>
+        <w:t xml:space="preserve"> DeepRacer</w:t>
+      </w:r>
       <w:r>
         <w:rPr>
           <w:rFonts w:ascii="Open Sans" w:hAnsi="Open Sans" w:cs="Open Sans"/>
@@ -2441,23 +2371,7 @@
           <w:rFonts w:ascii="Open Sans" w:hAnsi="Open Sans" w:cs="Open Sans"/>
           <w:color w:val="393537"/>
         </w:rPr>
-        <w:t xml:space="preserve">, qualifying for </w:t>
-      </w:r>
-      <w:proofErr w:type="spellStart"/>
-      <w:r>
-        <w:rPr>
-          <w:rFonts w:ascii="Open Sans" w:hAnsi="Open Sans" w:cs="Open Sans"/>
-          <w:color w:val="393537"/>
-        </w:rPr>
-        <w:t>reInvent</w:t>
-      </w:r>
-      <w:proofErr w:type="spellEnd"/>
-      <w:r>
-        <w:rPr>
-          <w:rFonts w:ascii="Open Sans" w:hAnsi="Open Sans" w:cs="Open Sans"/>
-          <w:color w:val="393537"/>
-        </w:rPr>
-        <w:t xml:space="preserve"> 2020.</w:t>
+        <w:t>, qualifying for reInvent 2020.</w:t>
       </w:r>
     </w:p>
     <w:p>
@@ -2543,7 +2457,6 @@
         </w:rPr>
         <w:t xml:space="preserve"> Forecast</w:t>
       </w:r>
-      <w:proofErr w:type="gramStart"/>
       <w:r>
         <w:rPr>
           <w:rFonts w:ascii="Open Sans" w:hAnsi="Open Sans" w:cs="Open Sans"/>
@@ -2576,7 +2489,6 @@
         </w:rPr>
         <w:tab/>
       </w:r>
-      <w:proofErr w:type="gramEnd"/>
       <w:r>
         <w:rPr>
           <w:rFonts w:ascii="Open Sans" w:hAnsi="Open Sans" w:cs="Open Sans"/>
@@ -2617,8 +2529,6 @@
         </w:rPr>
         <w:tab/>
       </w:r>
-      <w:bookmarkStart w:id="0" w:name="_GoBack"/>
-      <w:bookmarkEnd w:id="0"/>
       <w:r>
         <w:rPr>
           <w:color w:val="AEAAAA" w:themeColor="background2" w:themeShade="BF"/>
@@ -2690,7 +2600,6 @@
         </w:rPr>
         <w:t xml:space="preserve"> on </w:t>
       </w:r>
-      <w:proofErr w:type="spellStart"/>
       <w:r>
         <w:rPr>
           <w:rFonts w:ascii="Open Sans" w:hAnsi="Open Sans" w:cs="Open Sans"/>
@@ -2699,7 +2608,6 @@
         </w:rPr>
         <w:t>PyTorch</w:t>
       </w:r>
-      <w:proofErr w:type="spellEnd"/>
       <w:r>
         <w:rPr>
           <w:rFonts w:ascii="Open Sans" w:hAnsi="Open Sans" w:cs="Open Sans"/>
@@ -2728,23 +2636,7 @@
           <w:rFonts w:ascii="Open Sans" w:hAnsi="Open Sans" w:cs="Open Sans"/>
           <w:color w:val="393537"/>
         </w:rPr>
-        <w:t xml:space="preserve">Familiarized with </w:t>
-      </w:r>
-      <w:proofErr w:type="spellStart"/>
-      <w:r>
-        <w:rPr>
-          <w:rFonts w:ascii="Open Sans" w:hAnsi="Open Sans" w:cs="Open Sans"/>
-          <w:color w:val="393537"/>
-        </w:rPr>
-        <w:t>Jupyter</w:t>
-      </w:r>
-      <w:proofErr w:type="spellEnd"/>
-      <w:r>
-        <w:rPr>
-          <w:rFonts w:ascii="Open Sans" w:hAnsi="Open Sans" w:cs="Open Sans"/>
-          <w:color w:val="393537"/>
-        </w:rPr>
-        <w:t xml:space="preserve"> notebooks</w:t>
+        <w:t>Familiarized with Jupyter notebooks</w:t>
       </w:r>
       <w:r>
         <w:rPr>
@@ -2791,23 +2683,21 @@
           <w:color w:val="AEAAAA" w:themeColor="background2" w:themeShade="BF"/>
         </w:rPr>
       </w:pPr>
-      <w:proofErr w:type="spellStart"/>
       <w:r>
         <w:rPr>
           <w:rFonts w:ascii="Open Sans" w:hAnsi="Open Sans" w:cs="Open Sans"/>
           <w:b/>
           <w:color w:val="0055B7"/>
         </w:rPr>
-        <w:t>TrustID</w:t>
-      </w:r>
-      <w:proofErr w:type="spellEnd"/>
+        <w:t xml:space="preserve">TrustID – </w:t>
+      </w:r>
       <w:r>
         <w:rPr>
           <w:rFonts w:ascii="Open Sans" w:hAnsi="Open Sans" w:cs="Open Sans"/>
           <w:b/>
           <w:color w:val="0055B7"/>
         </w:rPr>
-        <w:t xml:space="preserve"> – </w:t>
+        <w:t xml:space="preserve">2020 </w:t>
       </w:r>
       <w:r>
         <w:rPr>
@@ -2815,7 +2705,7 @@
           <w:b/>
           <w:color w:val="0055B7"/>
         </w:rPr>
-        <w:t xml:space="preserve">2020 </w:t>
+        <w:t>TELUS Hackathon</w:t>
       </w:r>
       <w:r>
         <w:rPr>
@@ -2823,15 +2713,6 @@
           <w:b/>
           <w:color w:val="0055B7"/>
         </w:rPr>
-        <w:t>TELUS Hackathon</w:t>
-      </w:r>
-      <w:proofErr w:type="gramStart"/>
-      <w:r>
-        <w:rPr>
-          <w:rFonts w:ascii="Open Sans" w:hAnsi="Open Sans" w:cs="Open Sans"/>
-          <w:b/>
-          <w:color w:val="0055B7"/>
-        </w:rPr>
         <w:tab/>
       </w:r>
       <w:r>
@@ -2858,7 +2739,6 @@
         </w:rPr>
         <w:tab/>
       </w:r>
-      <w:proofErr w:type="gramEnd"/>
       <w:r>
         <w:rPr>
           <w:rFonts w:ascii="Open Sans" w:hAnsi="Open Sans" w:cs="Open Sans"/>
@@ -7021,7 +6901,7 @@
 </file>
 
 <file path=customXml/itemProps1.xml><?xml version="1.0" encoding="utf-8"?>
-<ds:datastoreItem xmlns:ds="http://schemas.openxmlformats.org/officeDocument/2006/customXml" ds:itemID="{69661832-8B6E-6243-BF3D-DCA7632FFBAC}">
+<ds:datastoreItem xmlns:ds="http://schemas.openxmlformats.org/officeDocument/2006/customXml" ds:itemID="{6C93FD4C-8D1C-5D42-B593-69E2A38E6996}">
   <ds:schemaRefs>
     <ds:schemaRef ds:uri="http://schemas.openxmlformats.org/officeDocument/2006/bibliography"/>
   </ds:schemaRefs>

</xml_diff>